<commit_message>
Made some changes to make code compatible with csv data (voltage given in csv data file is in line-line quantity whereas that in pdat data file is in per phase)
</commit_message>
<xml_diff>
--- a/DataReaderCode/XML file for Frank/CSV files-Instruction for Frank.docx
+++ b/DataReaderCode/XML file for Frank/CSV files-Instruction for Frank.docx
@@ -60,161 +60,128 @@
         <w:t xml:space="preserve">Data Reader: </w:t>
       </w:r>
       <w:r>
-        <w:t>Comment line 48 and 55, and uncomment line 49 and 56</w:t>
-      </w:r>
-    </w:p>
-    <w:p>
-      <w:pPr>
-        <w:pStyle w:val="ListParagraph"/>
-      </w:pPr>
-    </w:p>
-    <w:p>
-      <w:pPr>
-        <w:pStyle w:val="ListParagraph"/>
-        <w:numPr>
-          <w:ilvl w:val="0"/>
-          <w:numId w:val="1"/>
-        </w:numPr>
-      </w:pPr>
-      <w:r>
-        <w:t xml:space="preserve">PMU data file name: </w:t>
-      </w:r>
-      <w:r>
-        <w:t xml:space="preserve"> </w:t>
-      </w:r>
-      <w:r>
-        <w:t>ModeMeterSignals_20150617_080000</w:t>
-      </w:r>
-      <w:r>
-        <w:t>.csv</w:t>
-      </w:r>
-    </w:p>
-    <w:p>
-      <w:pPr>
-        <w:pStyle w:val="ListParagraph"/>
-      </w:pPr>
-    </w:p>
-    <w:p>
-      <w:pPr>
-        <w:pStyle w:val="ListParagraph"/>
-        <w:numPr>
-          <w:ilvl w:val="0"/>
-          <w:numId w:val="1"/>
-        </w:numPr>
-      </w:pPr>
-      <w:r>
-        <w:t>Data file should be in folder:  ..</w:t>
-      </w:r>
-      <w:r>
-        <w:t>\Archive_Walker\DataReaderCode\OriginalData\2015\15</w:t>
-      </w:r>
-      <w:r>
-        <w:t>0617</w:t>
-      </w:r>
-    </w:p>
-    <w:p>
-      <w:pPr>
-        <w:pStyle w:val="ListParagraph"/>
-      </w:pPr>
-    </w:p>
-    <w:p>
-      <w:pPr>
-        <w:pStyle w:val="ListParagraph"/>
-        <w:numPr>
-          <w:ilvl w:val="0"/>
-          <w:numId w:val="1"/>
-        </w:numPr>
-      </w:pPr>
-      <w:r>
-        <w:t>Main script file: BAWS_main in folder  ..</w:t>
-      </w:r>
-      <w:r>
-        <w:t>\Archive_Walker\DataReaderCode\ReadingData</w:t>
-      </w:r>
-    </w:p>
-    <w:p>
-      <w:pPr>
-        <w:pStyle w:val="ListParagraph"/>
-      </w:pPr>
-    </w:p>
-    <w:p>
-      <w:pPr>
-        <w:pStyle w:val="ListParagraph"/>
-        <w:numPr>
-          <w:ilvl w:val="0"/>
-          <w:numId w:val="1"/>
-        </w:numPr>
-      </w:pPr>
-      <w:r>
-        <w:t>Modify Data: Data can be modified between lines 2</w:t>
-      </w:r>
-      <w:r>
-        <w:t>93</w:t>
-      </w:r>
-      <w:r>
-        <w:t xml:space="preserve"> and 296 in BAWS_main.m file to check flags.</w:t>
-      </w:r>
-    </w:p>
-    <w:p>
-      <w:pPr>
-        <w:pStyle w:val="ListParagraph"/>
-        <w:numPr>
-          <w:ilvl w:val="0"/>
-          <w:numId w:val="1"/>
-        </w:numPr>
-      </w:pPr>
-      <w:r>
-        <w:t xml:space="preserve">Main output (BAWS_main file): </w:t>
-      </w:r>
-    </w:p>
-    <w:p>
-      <w:pPr>
-        <w:pStyle w:val="ListParagraph"/>
-        <w:numPr>
-          <w:ilvl w:val="1"/>
-          <w:numId w:val="1"/>
-        </w:numPr>
-      </w:pPr>
-      <w:r>
-        <w:t>PMU structure after reading pdat or csv file (line 2</w:t>
-      </w:r>
-      <w:r>
-        <w:t>88</w:t>
-      </w:r>
-      <w:r>
-        <w:t xml:space="preserve"> for pdat file and line 2</w:t>
-      </w:r>
-      <w:r>
-        <w:t>91</w:t>
-      </w:r>
-      <w:r>
-        <w:t xml:space="preserve"> for csv file</w:t>
-      </w:r>
-    </w:p>
-    <w:p>
-      <w:pPr>
-        <w:pStyle w:val="ListParagraph"/>
-        <w:numPr>
-          <w:ilvl w:val="1"/>
-          <w:numId w:val="1"/>
-        </w:numPr>
-      </w:pPr>
-      <w:r>
-        <w:t>PMU output structure in line 29</w:t>
+        <w:t xml:space="preserve">Comment line </w:t>
+      </w:r>
+      <w:r>
+        <w:t xml:space="preserve">51 </w:t>
+      </w:r>
+      <w:r>
+        <w:t>and 5</w:t>
       </w:r>
       <w:r>
         <w:t>8</w:t>
       </w:r>
       <w:r>
-        <w:t xml:space="preserve"> to check data quality </w:t>
-      </w:r>
-      <w:r>
-        <w:t>issue,</w:t>
+        <w:t xml:space="preserve">, and uncomment line </w:t>
+      </w:r>
+      <w:r>
+        <w:t>52</w:t>
+      </w:r>
+      <w:r>
+        <w:t xml:space="preserve"> and 5</w:t>
+      </w:r>
+      <w:r>
+        <w:t>9</w:t>
       </w:r>
       <w:bookmarkStart w:id="0" w:name="_GoBack"/>
       <w:bookmarkEnd w:id="0"/>
-      <w:r>
-        <w:t xml:space="preserve"> and new customized signals</w:t>
+    </w:p>
+    <w:p>
+      <w:pPr>
+        <w:pStyle w:val="ListParagraph"/>
+      </w:pPr>
+    </w:p>
+    <w:p>
+      <w:pPr>
+        <w:pStyle w:val="ListParagraph"/>
+        <w:numPr>
+          <w:ilvl w:val="0"/>
+          <w:numId w:val="1"/>
+        </w:numPr>
+      </w:pPr>
+      <w:r>
+        <w:t xml:space="preserve">PMU data file name: </w:t>
+      </w:r>
+      <w:r>
+        <w:t xml:space="preserve"> </w:t>
+      </w:r>
+      <w:r>
+        <w:t>ModeMeterSignals_20150617_080000</w:t>
+      </w:r>
+      <w:r>
+        <w:t>.csv</w:t>
+      </w:r>
+    </w:p>
+    <w:p>
+      <w:pPr>
+        <w:pStyle w:val="ListParagraph"/>
+      </w:pPr>
+    </w:p>
+    <w:p>
+      <w:pPr>
+        <w:pStyle w:val="ListParagraph"/>
+        <w:numPr>
+          <w:ilvl w:val="0"/>
+          <w:numId w:val="1"/>
+        </w:numPr>
+      </w:pPr>
+      <w:r>
+        <w:t>Data file should be in folder:  ..</w:t>
+      </w:r>
+      <w:r>
+        <w:t>\Archive_Walker\DataReaderCode\OriginalData\2015\15</w:t>
+      </w:r>
+      <w:r>
+        <w:t>0617</w:t>
+      </w:r>
+    </w:p>
+    <w:p>
+      <w:pPr>
+        <w:pStyle w:val="ListParagraph"/>
+      </w:pPr>
+    </w:p>
+    <w:p>
+      <w:pPr>
+        <w:pStyle w:val="ListParagraph"/>
+        <w:numPr>
+          <w:ilvl w:val="0"/>
+          <w:numId w:val="1"/>
+        </w:numPr>
+      </w:pPr>
+      <w:r>
+        <w:t>Main script file: BAWS_main in folder  ..</w:t>
+      </w:r>
+      <w:r>
+        <w:t>\Archive_Walker\DataReaderCode\ReadingData</w:t>
+      </w:r>
+    </w:p>
+    <w:p>
+      <w:pPr>
+        <w:pStyle w:val="ListParagraph"/>
+      </w:pPr>
+    </w:p>
+    <w:p>
+      <w:pPr>
+        <w:pStyle w:val="ListParagraph"/>
+        <w:numPr>
+          <w:ilvl w:val="0"/>
+          <w:numId w:val="1"/>
+        </w:numPr>
+      </w:pPr>
+      <w:r>
+        <w:t>Modify Data: Data can be modified between lines 296 and 299 in BAWS_main.m file to check flags.</w:t>
+      </w:r>
+    </w:p>
+    <w:p>
+      <w:pPr>
+        <w:pStyle w:val="ListParagraph"/>
+        <w:numPr>
+          <w:ilvl w:val="0"/>
+          <w:numId w:val="1"/>
+        </w:numPr>
+      </w:pPr>
+      <w:r>
+        <w:t xml:space="preserve">Main output (BAWS_main file): </w:t>
       </w:r>
     </w:p>
     <w:p>
@@ -226,25 +193,7 @@
         </w:numPr>
       </w:pPr>
       <w:r>
-        <w:t xml:space="preserve">Line </w:t>
-      </w:r>
-      <w:r>
-        <w:t>300</w:t>
-      </w:r>
-      <w:r>
-        <w:t xml:space="preserve">: PMU structure consisting of signals specified in </w:t>
-      </w:r>
-      <w:r>
-        <w:t>configXML_Test1 file (field: Si</w:t>
-      </w:r>
-      <w:r>
-        <w:t>g</w:t>
-      </w:r>
-      <w:r>
-        <w:t>n</w:t>
-      </w:r>
-      <w:r>
-        <w:t xml:space="preserve">alSelection ) </w:t>
+        <w:t>PMU structure after reading pdat or csv file (line 291 for pdat file and line 294 for csv file</w:t>
       </w:r>
     </w:p>
     <w:p>
@@ -256,13 +205,7 @@
         </w:numPr>
       </w:pPr>
       <w:r>
-        <w:t>Line 31</w:t>
-      </w:r>
-      <w:r>
-        <w:t>6</w:t>
-      </w:r>
-      <w:r>
-        <w:t>: Concatenated PMU structure</w:t>
+        <w:t>PMU output structure in line 301 to check data quality check filters and new customized signals</w:t>
       </w:r>
     </w:p>
     <w:p>
@@ -274,13 +217,7 @@
         </w:numPr>
       </w:pPr>
       <w:r>
-        <w:t>Line 3</w:t>
-      </w:r>
-      <w:r>
-        <w:t xml:space="preserve">21: </w:t>
-      </w:r>
-      <w:r>
-        <w:t>PMU output from data processor</w:t>
+        <w:t xml:space="preserve">Line 303: PMU structure consisting of signals specified in configXML_Test1 file (field: SignalSelection ) </w:t>
       </w:r>
     </w:p>
     <w:p>
@@ -292,14 +229,37 @@
         </w:numPr>
       </w:pPr>
       <w:r>
-        <w:t>Line 3</w:t>
-      </w:r>
-      <w:r>
-        <w:t>23</w:t>
-      </w:r>
-      <w:r>
-        <w:t>: PMU structure containing only desired PMU and signals</w:t>
-      </w:r>
+        <w:t>Line 319: Concatenated PMU structure</w:t>
+      </w:r>
+    </w:p>
+    <w:p>
+      <w:pPr>
+        <w:pStyle w:val="ListParagraph"/>
+        <w:numPr>
+          <w:ilvl w:val="1"/>
+          <w:numId w:val="1"/>
+        </w:numPr>
+      </w:pPr>
+      <w:r>
+        <w:t>Line 324: PMU output from data processor</w:t>
+      </w:r>
+    </w:p>
+    <w:p>
+      <w:pPr>
+        <w:pStyle w:val="ListParagraph"/>
+        <w:numPr>
+          <w:ilvl w:val="1"/>
+          <w:numId w:val="1"/>
+        </w:numPr>
+      </w:pPr>
+      <w:r>
+        <w:t>Line 326: PMU structure containing only desired PMU and signals</w:t>
+      </w:r>
+    </w:p>
+    <w:p>
+      <w:pPr>
+        <w:pStyle w:val="ListParagraph"/>
+      </w:pPr>
     </w:p>
     <w:p/>
     <w:sectPr>

</xml_diff>

<commit_message>
Updated files for Frank for testing codes.
</commit_message>
<xml_diff>
--- a/DataReaderCode/XML file for Frank/CSV files-Instruction for Frank.docx
+++ b/DataReaderCode/XML file for Frank/CSV files-Instruction for Frank.docx
@@ -16,31 +16,95 @@
         </w:numPr>
       </w:pPr>
       <w:r>
-        <w:t xml:space="preserve">In </w:t>
-      </w:r>
-      <w:r>
-        <w:t>ConfigXML_CSV.xml</w:t>
-      </w:r>
-      <w:r>
-        <w:t xml:space="preserve"> file, need to change file location </w:t>
-      </w:r>
-      <w:r>
-        <w:t>of the folder named ‘OriginalData’</w:t>
+        <w:t>In  ..</w:t>
+      </w:r>
+      <w:r>
+        <w:t>\DataReaderCode\ConfigXML</w:t>
+      </w:r>
+      <w:r>
+        <w:t>\</w:t>
+      </w:r>
+      <w:r>
+        <w:t>DataConfig_CSV</w:t>
+      </w:r>
+      <w:r>
+        <w:t>.xml</w:t>
+      </w:r>
+      <w:r>
+        <w:t xml:space="preserve"> file, need to change file location of the folder named ‘OriginalData’ in the field ‘FileDirectory’.</w:t>
+      </w:r>
+    </w:p>
+    <w:p>
+      <w:pPr>
+        <w:pStyle w:val="ListParagraph"/>
+      </w:pPr>
+    </w:p>
+    <w:p>
+      <w:pPr>
+        <w:pStyle w:val="ListParagraph"/>
+        <w:numPr>
+          <w:ilvl w:val="0"/>
+          <w:numId w:val="1"/>
+        </w:numPr>
+      </w:pPr>
+      <w:r>
+        <w:t>Main script file: BAWS_main</w:t>
+      </w:r>
+      <w:r>
+        <w:t>.m</w:t>
+      </w:r>
+      <w:r>
+        <w:t xml:space="preserve"> in folder  ..</w:t>
+      </w:r>
+      <w:r>
+        <w:t>\DataReaderCode\ReadingData</w:t>
+      </w:r>
+    </w:p>
+    <w:p>
+      <w:pPr>
+        <w:pStyle w:val="ListParagraph"/>
+      </w:pPr>
+    </w:p>
+    <w:p>
+      <w:pPr>
+        <w:pStyle w:val="ListParagraph"/>
+        <w:numPr>
+          <w:ilvl w:val="0"/>
+          <w:numId w:val="1"/>
+        </w:numPr>
+      </w:pPr>
+      <w:r>
+        <w:t>In BAWS_main.m file</w:t>
+      </w:r>
+      <w:r>
+        <w:t>:</w:t>
       </w:r>
       <w:r>
         <w:t xml:space="preserve"> </w:t>
       </w:r>
       <w:r>
-        <w:t xml:space="preserve">in </w:t>
-      </w:r>
-      <w:r>
-        <w:t>the f</w:t>
-      </w:r>
-      <w:r>
-        <w:t>ield ‘FileDirectory’</w:t>
-      </w:r>
-      <w:r>
-        <w:t>.</w:t>
+        <w:t xml:space="preserve">Comment line </w:t>
+      </w:r>
+      <w:r>
+        <w:t xml:space="preserve">51 </w:t>
+      </w:r>
+      <w:r>
+        <w:t>and 5</w:t>
+      </w:r>
+      <w:r>
+        <w:t>8</w:t>
+      </w:r>
+      <w:r>
+        <w:t xml:space="preserve">, and uncomment line </w:t>
+      </w:r>
+      <w:r>
+        <w:t>52</w:t>
+      </w:r>
+      <w:r>
+        <w:t xml:space="preserve"> and 5</w:t>
+      </w:r>
+      <w:r>
+        <w:t>9</w:t>
       </w:r>
     </w:p>
     <w:p>
@@ -57,131 +121,127 @@
         </w:numPr>
       </w:pPr>
       <w:r>
-        <w:t xml:space="preserve">Data Reader: </w:t>
-      </w:r>
-      <w:r>
-        <w:t xml:space="preserve">Comment line </w:t>
-      </w:r>
-      <w:r>
-        <w:t xml:space="preserve">51 </w:t>
-      </w:r>
-      <w:r>
-        <w:t>and 5</w:t>
-      </w:r>
-      <w:r>
-        <w:t>8</w:t>
-      </w:r>
-      <w:r>
-        <w:t xml:space="preserve">, and uncomment line </w:t>
-      </w:r>
-      <w:r>
-        <w:t>52</w:t>
-      </w:r>
-      <w:r>
-        <w:t xml:space="preserve"> and 5</w:t>
-      </w:r>
-      <w:r>
-        <w:t>9</w:t>
+        <w:t>Data file should be in folder:  ..</w:t>
+      </w:r>
+      <w:r>
+        <w:t>\DataReaderCode\OriginalData\2015\15</w:t>
+      </w:r>
+      <w:r>
+        <w:t>0617</w:t>
+      </w:r>
+    </w:p>
+    <w:p>
+      <w:pPr>
+        <w:pStyle w:val="ListParagraph"/>
+      </w:pPr>
+    </w:p>
+    <w:p>
+      <w:pPr>
+        <w:pStyle w:val="ListParagraph"/>
+        <w:numPr>
+          <w:ilvl w:val="0"/>
+          <w:numId w:val="1"/>
+        </w:numPr>
+      </w:pPr>
+      <w:r>
+        <w:t xml:space="preserve">PMU data file name: </w:t>
+      </w:r>
+      <w:r>
+        <w:t xml:space="preserve"> </w:t>
+      </w:r>
+      <w:r>
+        <w:t>ModeMeterSignals_20150617_080000</w:t>
+      </w:r>
+      <w:r>
+        <w:t>.csv</w:t>
+      </w:r>
+    </w:p>
+    <w:p>
+      <w:pPr>
+        <w:pStyle w:val="ListParagraph"/>
+      </w:pPr>
+    </w:p>
+    <w:p>
+      <w:pPr>
+        <w:pStyle w:val="ListParagraph"/>
+        <w:numPr>
+          <w:ilvl w:val="0"/>
+          <w:numId w:val="1"/>
+        </w:numPr>
+      </w:pPr>
+      <w:r>
+        <w:t>Modify Data: Data can be modified between lines 296 and 299 in BAWS_main.m file to check flags.</w:t>
+      </w:r>
+    </w:p>
+    <w:p>
+      <w:pPr>
+        <w:pStyle w:val="ListParagraph"/>
+        <w:numPr>
+          <w:ilvl w:val="0"/>
+          <w:numId w:val="1"/>
+        </w:numPr>
+      </w:pPr>
+      <w:r>
+        <w:t>Main output (BAWS_main</w:t>
+      </w:r>
+      <w:r>
+        <w:t>.m</w:t>
+      </w:r>
+      <w:r>
+        <w:t xml:space="preserve"> file): </w:t>
+      </w:r>
+    </w:p>
+    <w:p>
+      <w:pPr>
+        <w:pStyle w:val="ListParagraph"/>
+        <w:numPr>
+          <w:ilvl w:val="1"/>
+          <w:numId w:val="1"/>
+        </w:numPr>
+      </w:pPr>
+      <w:r>
+        <w:t>Line 294: PMU structure output after reading data file</w:t>
+      </w:r>
+    </w:p>
+    <w:p>
+      <w:pPr>
+        <w:pStyle w:val="ListParagraph"/>
+        <w:numPr>
+          <w:ilvl w:val="1"/>
+          <w:numId w:val="1"/>
+        </w:numPr>
+      </w:pPr>
+      <w:r>
+        <w:t xml:space="preserve">Line 301: </w:t>
+      </w:r>
+      <w:r>
+        <w:t xml:space="preserve">PMU output structure </w:t>
+      </w:r>
+      <w:r>
+        <w:t xml:space="preserve">after passing data through </w:t>
+      </w:r>
+      <w:r>
+        <w:t>quality check filters</w:t>
+      </w:r>
+      <w:r>
+        <w:t>,</w:t>
+      </w:r>
+      <w:r>
+        <w:t xml:space="preserve"> and </w:t>
+      </w:r>
+      <w:r>
+        <w:t>contain</w:t>
+      </w:r>
+      <w:r>
+        <w:t>s</w:t>
       </w:r>
       <w:bookmarkStart w:id="0" w:name="_GoBack"/>
       <w:bookmarkEnd w:id="0"/>
-    </w:p>
-    <w:p>
-      <w:pPr>
-        <w:pStyle w:val="ListParagraph"/>
-      </w:pPr>
-    </w:p>
-    <w:p>
-      <w:pPr>
-        <w:pStyle w:val="ListParagraph"/>
-        <w:numPr>
-          <w:ilvl w:val="0"/>
-          <w:numId w:val="1"/>
-        </w:numPr>
-      </w:pPr>
-      <w:r>
-        <w:t xml:space="preserve">PMU data file name: </w:t>
-      </w:r>
       <w:r>
         <w:t xml:space="preserve"> </w:t>
       </w:r>
       <w:r>
-        <w:t>ModeMeterSignals_20150617_080000</w:t>
-      </w:r>
-      <w:r>
-        <w:t>.csv</w:t>
-      </w:r>
-    </w:p>
-    <w:p>
-      <w:pPr>
-        <w:pStyle w:val="ListParagraph"/>
-      </w:pPr>
-    </w:p>
-    <w:p>
-      <w:pPr>
-        <w:pStyle w:val="ListParagraph"/>
-        <w:numPr>
-          <w:ilvl w:val="0"/>
-          <w:numId w:val="1"/>
-        </w:numPr>
-      </w:pPr>
-      <w:r>
-        <w:t>Data file should be in folder:  ..</w:t>
-      </w:r>
-      <w:r>
-        <w:t>\Archive_Walker\DataReaderCode\OriginalData\2015\15</w:t>
-      </w:r>
-      <w:r>
-        <w:t>0617</w:t>
-      </w:r>
-    </w:p>
-    <w:p>
-      <w:pPr>
-        <w:pStyle w:val="ListParagraph"/>
-      </w:pPr>
-    </w:p>
-    <w:p>
-      <w:pPr>
-        <w:pStyle w:val="ListParagraph"/>
-        <w:numPr>
-          <w:ilvl w:val="0"/>
-          <w:numId w:val="1"/>
-        </w:numPr>
-      </w:pPr>
-      <w:r>
-        <w:t>Main script file: BAWS_main in folder  ..</w:t>
-      </w:r>
-      <w:r>
-        <w:t>\Archive_Walker\DataReaderCode\ReadingData</w:t>
-      </w:r>
-    </w:p>
-    <w:p>
-      <w:pPr>
-        <w:pStyle w:val="ListParagraph"/>
-      </w:pPr>
-    </w:p>
-    <w:p>
-      <w:pPr>
-        <w:pStyle w:val="ListParagraph"/>
-        <w:numPr>
-          <w:ilvl w:val="0"/>
-          <w:numId w:val="1"/>
-        </w:numPr>
-      </w:pPr>
-      <w:r>
-        <w:t>Modify Data: Data can be modified between lines 296 and 299 in BAWS_main.m file to check flags.</w:t>
-      </w:r>
-    </w:p>
-    <w:p>
-      <w:pPr>
-        <w:pStyle w:val="ListParagraph"/>
-        <w:numPr>
-          <w:ilvl w:val="0"/>
-          <w:numId w:val="1"/>
-        </w:numPr>
-      </w:pPr>
-      <w:r>
-        <w:t xml:space="preserve">Main output (BAWS_main file): </w:t>
+        <w:t>new customized signals</w:t>
       </w:r>
     </w:p>
     <w:p>
@@ -193,7 +253,16 @@
         </w:numPr>
       </w:pPr>
       <w:r>
-        <w:t>PMU structure after reading pdat or csv file (line 291 for pdat file and line 294 for csv file</w:t>
+        <w:t>Line 303: PMU structure consisting of sign</w:t>
+      </w:r>
+      <w:r>
+        <w:t>als specified in configXML_</w:t>
+      </w:r>
+      <w:r>
+        <w:t>CSV</w:t>
+      </w:r>
+      <w:r>
+        <w:t xml:space="preserve"> file (field: SignalSelection ) </w:t>
       </w:r>
     </w:p>
     <w:p>
@@ -205,7 +274,7 @@
         </w:numPr>
       </w:pPr>
       <w:r>
-        <w:t>PMU output structure in line 301 to check data quality check filters and new customized signals</w:t>
+        <w:t>Line 319: Concatenated PMU structure</w:t>
       </w:r>
     </w:p>
     <w:p>
@@ -217,7 +286,13 @@
         </w:numPr>
       </w:pPr>
       <w:r>
-        <w:t xml:space="preserve">Line 303: PMU structure consisting of signals specified in configXML_Test1 file (field: SignalSelection ) </w:t>
+        <w:t xml:space="preserve">Line 324: PMU </w:t>
+      </w:r>
+      <w:r>
+        <w:t xml:space="preserve">structure </w:t>
+      </w:r>
+      <w:r>
+        <w:t>output from data processor</w:t>
       </w:r>
     </w:p>
     <w:p>
@@ -229,31 +304,49 @@
         </w:numPr>
       </w:pPr>
       <w:r>
-        <w:t>Line 319: Concatenated PMU structure</w:t>
-      </w:r>
-    </w:p>
-    <w:p>
-      <w:pPr>
-        <w:pStyle w:val="ListParagraph"/>
-        <w:numPr>
-          <w:ilvl w:val="1"/>
-          <w:numId w:val="1"/>
-        </w:numPr>
-      </w:pPr>
-      <w:r>
-        <w:t>Line 324: PMU output from data processor</w:t>
-      </w:r>
-    </w:p>
-    <w:p>
-      <w:pPr>
-        <w:pStyle w:val="ListParagraph"/>
-        <w:numPr>
-          <w:ilvl w:val="1"/>
-          <w:numId w:val="1"/>
-        </w:numPr>
-      </w:pPr>
-      <w:r>
         <w:t>Line 326: PMU structure containing only desired PMU and signals</w:t>
+      </w:r>
+    </w:p>
+    <w:p/>
+    <w:p>
+      <w:r>
+        <w:t xml:space="preserve">Note: Incase any changes is made to </w:t>
+      </w:r>
+      <w:r>
+        <w:t>DataConfig_CSV</w:t>
+      </w:r>
+      <w:r>
+        <w:t>.</w:t>
+      </w:r>
+      <w:r>
+        <w:t>xml</w:t>
+      </w:r>
+      <w:r>
+        <w:t xml:space="preserve"> file</w:t>
+      </w:r>
+      <w:r>
+        <w:t xml:space="preserve"> in folder …</w:t>
+      </w:r>
+      <w:r>
+        <w:t>\DataReaderCode\XML file for Frank</w:t>
+      </w:r>
+      <w:r>
+        <w:t xml:space="preserve">, this xml file should replace </w:t>
+      </w:r>
+      <w:r>
+        <w:t>DataConfig_CSV</w:t>
+      </w:r>
+      <w:r>
+        <w:t>.</w:t>
+      </w:r>
+      <w:r>
+        <w:t>xml</w:t>
+      </w:r>
+      <w:r>
+        <w:t xml:space="preserve"> file in folder  ..</w:t>
+      </w:r>
+      <w:r>
+        <w:t>\DataReaderCode\ConfigXML</w:t>
       </w:r>
     </w:p>
     <w:p>

</xml_diff>